<commit_message>
Improve report according to review feedback
</commit_message>
<xml_diff>
--- a/report/T2P2Report.docx
+++ b/report/T2P2Report.docx
@@ -45,15 +45,7 @@
         <w:jc w:val="both"/>
       </w:pPr>
       <w:r>
-        <w:t xml:space="preserve">Localization is one key topic of general mobile robot navigation task. In this project, we would like to simulate a mobile robot identifying its location in the virtual environment and then traveling to a designated target location. The simulation was conducted in Gazebo and </w:t>
-      </w:r>
-      <w:proofErr w:type="spellStart"/>
-      <w:r>
-        <w:t>RViz</w:t>
-      </w:r>
-      <w:proofErr w:type="spellEnd"/>
-      <w:r>
-        <w:t xml:space="preserve"> environment and t</w:t>
+        <w:t>Localization is one key topic of general mobile robot navigation task. In this project, we would like to simulate a mobile robot identifying its location in the virtual environment and then traveling to a designated target location. The simulation was conducted in Gazebo and RViz environment and t</w:t>
       </w:r>
       <w:r>
         <w:rPr>
@@ -589,15 +581,7 @@
         <w:t>This simulation is conducted in a Gazeb</w:t>
       </w:r>
       <w:r>
-        <w:t xml:space="preserve">o environment with </w:t>
-      </w:r>
-      <w:proofErr w:type="spellStart"/>
-      <w:r>
-        <w:t>RViz</w:t>
-      </w:r>
-      <w:proofErr w:type="spellEnd"/>
-      <w:r>
-        <w:t xml:space="preserve"> for visu</w:t>
+        <w:t>o environment with RViz for visu</w:t>
       </w:r>
       <w:r>
         <w:t>alization of the mobile robot and virtual world. The following sections will describe simulation project formation, packaged used,</w:t>
@@ -696,31 +680,7 @@
         <w:t>Worlds</w:t>
       </w:r>
       <w:r>
-        <w:t xml:space="preserve"> – this folder contains the files that define the world. The </w:t>
-      </w:r>
-      <w:proofErr w:type="spellStart"/>
-      <w:r>
-        <w:t>udacity_world</w:t>
-      </w:r>
-      <w:proofErr w:type="spellEnd"/>
-      <w:r>
-        <w:t xml:space="preserve"> file is the blank world with ground plane, a light source, and a camera. The </w:t>
-      </w:r>
-      <w:proofErr w:type="spellStart"/>
-      <w:r>
-        <w:t>jackal_race</w:t>
-      </w:r>
-      <w:proofErr w:type="spellEnd"/>
-      <w:r>
-        <w:t xml:space="preserve"> world </w:t>
-      </w:r>
-      <w:proofErr w:type="gramStart"/>
-      <w:r>
-        <w:t>define</w:t>
-      </w:r>
-      <w:proofErr w:type="gramEnd"/>
-      <w:r>
-        <w:t xml:space="preserve"> the maze for </w:t>
+        <w:t xml:space="preserve"> – this folder contains the files that define the world. The udacity_world file is the blank world with ground plane, a light source, and a camera. The jackal_race world define the maze for </w:t>
       </w:r>
       <w:r>
         <w:t>navigation test.</w:t>
@@ -749,41 +709,21 @@
       <w:r>
         <w:t xml:space="preserve">this folder contains the robot description. </w:t>
       </w:r>
-      <w:proofErr w:type="spellStart"/>
       <w:r>
         <w:rPr>
           <w:i/>
         </w:rPr>
-        <w:t>Udacity_</w:t>
-      </w:r>
-      <w:proofErr w:type="gramStart"/>
+        <w:t>Udacity_bot.gazebo</w:t>
+      </w:r>
+      <w:r>
+        <w:t xml:space="preserve"> defines the sensor plug-in, hokuyo leaser plug-in and the differential drive controller. </w:t>
+      </w:r>
       <w:r>
         <w:rPr>
           <w:i/>
         </w:rPr>
-        <w:t>bot.gazebo</w:t>
-      </w:r>
-      <w:proofErr w:type="spellEnd"/>
-      <w:proofErr w:type="gramEnd"/>
-      <w:r>
-        <w:t xml:space="preserve"> defines the sensor plug-in, </w:t>
-      </w:r>
-      <w:proofErr w:type="spellStart"/>
-      <w:r>
-        <w:t>hokuyo</w:t>
-      </w:r>
-      <w:proofErr w:type="spellEnd"/>
-      <w:r>
-        <w:t xml:space="preserve"> leaser plug-in and the differential drive controller. </w:t>
-      </w:r>
-      <w:proofErr w:type="spellStart"/>
-      <w:r>
-        <w:rPr>
-          <w:i/>
-        </w:rPr>
         <w:t>Udacity_bot</w:t>
       </w:r>
-      <w:proofErr w:type="spellEnd"/>
       <w:r>
         <w:t xml:space="preserve"> defines the physical features of the robot model.</w:t>
       </w:r>
@@ -811,33 +751,21 @@
       <w:r>
         <w:t xml:space="preserve">this folder contains </w:t>
       </w:r>
-      <w:proofErr w:type="spellStart"/>
       <w:r>
         <w:rPr>
           <w:i/>
         </w:rPr>
-        <w:t>Jackal_</w:t>
-      </w:r>
-      <w:proofErr w:type="gramStart"/>
+        <w:t>Jackal_race.yaml</w:t>
+      </w:r>
+      <w:r>
+        <w:t xml:space="preserve"> and </w:t>
+      </w:r>
       <w:r>
         <w:rPr>
           <w:i/>
         </w:rPr>
-        <w:t>race.yaml</w:t>
-      </w:r>
-      <w:proofErr w:type="spellEnd"/>
-      <w:proofErr w:type="gramEnd"/>
-      <w:r>
-        <w:t xml:space="preserve"> and </w:t>
-      </w:r>
-      <w:proofErr w:type="spellStart"/>
-      <w:r>
-        <w:rPr>
-          <w:i/>
-        </w:rPr>
         <w:t>jackal_race.pgm</w:t>
       </w:r>
-      <w:proofErr w:type="spellEnd"/>
       <w:r>
         <w:t xml:space="preserve"> which define the map used in this</w:t>
       </w:r>
@@ -930,14 +858,12 @@
       <w:r>
         <w:t xml:space="preserve">contains the mesh files used in the project. </w:t>
       </w:r>
-      <w:proofErr w:type="spellStart"/>
       <w:r>
         <w:rPr>
           <w:i/>
         </w:rPr>
         <w:t>holuyo.dae</w:t>
       </w:r>
-      <w:proofErr w:type="spellEnd"/>
       <w:r>
         <w:t xml:space="preserve"> is placed here.</w:t>
       </w:r>
@@ -975,45 +901,14 @@
         </w:numPr>
         <w:ind w:leftChars="0"/>
       </w:pPr>
-      <w:proofErr w:type="spellStart"/>
-      <w:r>
-        <w:t>Udacity_</w:t>
-      </w:r>
-      <w:proofErr w:type="gramStart"/>
-      <w:r>
-        <w:t>world.launch</w:t>
-      </w:r>
-      <w:proofErr w:type="spellEnd"/>
-      <w:proofErr w:type="gramEnd"/>
-      <w:r>
-        <w:t xml:space="preserve"> – launches the </w:t>
-      </w:r>
-      <w:proofErr w:type="spellStart"/>
-      <w:r>
-        <w:t>robot_description.launch</w:t>
-      </w:r>
-      <w:proofErr w:type="spellEnd"/>
-      <w:r>
-        <w:t xml:space="preserve"> file and </w:t>
-      </w:r>
-      <w:proofErr w:type="spellStart"/>
-      <w:r>
-        <w:t>jackal_race.world</w:t>
-      </w:r>
-      <w:proofErr w:type="spellEnd"/>
-      <w:r>
-        <w:t>. It also launches</w:t>
-      </w:r>
-      <w:r>
-        <w:t xml:space="preserve"> </w:t>
-      </w:r>
-      <w:proofErr w:type="spellStart"/>
-      <w:r>
-        <w:t>RViz</w:t>
-      </w:r>
-      <w:proofErr w:type="spellEnd"/>
-      <w:r>
-        <w:t xml:space="preserve"> and spawns the robot in Gazebo.</w:t>
+      <w:r>
+        <w:t>Udacity_world.launch</w:t>
+      </w:r>
+      <w:r>
+        <w:t xml:space="preserve"> – launches the robot_description.launch file and jackal_race.world. It also launches</w:t>
+      </w:r>
+      <w:r>
+        <w:t xml:space="preserve"> RViz and spawns the robot in Gazebo.</w:t>
       </w:r>
     </w:p>
     <w:p>
@@ -1025,45 +920,11 @@
         </w:numPr>
         <w:ind w:leftChars="0"/>
       </w:pPr>
-      <w:proofErr w:type="spellStart"/>
       <w:r>
         <w:t>Amcl.launch</w:t>
       </w:r>
-      <w:proofErr w:type="spellEnd"/>
-      <w:r>
-        <w:t xml:space="preserve"> – launches the map server, places the map frame at the </w:t>
-      </w:r>
-      <w:proofErr w:type="spellStart"/>
-      <w:r>
-        <w:t>odometry</w:t>
-      </w:r>
-      <w:proofErr w:type="spellEnd"/>
-      <w:r>
-        <w:t xml:space="preserve"> frame, launches the </w:t>
-      </w:r>
-      <w:proofErr w:type="spellStart"/>
-      <w:r>
-        <w:t>acml</w:t>
-      </w:r>
-      <w:proofErr w:type="spellEnd"/>
-      <w:r>
-        <w:t xml:space="preserve"> localization package, the </w:t>
-      </w:r>
-      <w:proofErr w:type="spellStart"/>
-      <w:r>
-        <w:t>move_base</w:t>
-      </w:r>
-      <w:proofErr w:type="spellEnd"/>
-      <w:r>
-        <w:t xml:space="preserve"> package, and the </w:t>
-      </w:r>
-      <w:proofErr w:type="spellStart"/>
-      <w:r>
-        <w:t>tf</w:t>
-      </w:r>
-      <w:proofErr w:type="spellEnd"/>
-      <w:r>
-        <w:t xml:space="preserve"> package.</w:t>
+      <w:r>
+        <w:t xml:space="preserve"> – launches the map server, places the map frame at the odometry frame, launches the acml localization package, the move_base package, and the tf package.</w:t>
       </w:r>
     </w:p>
     <w:p>
@@ -1075,81 +936,25 @@
         </w:numPr>
         <w:ind w:leftChars="0"/>
       </w:pPr>
-      <w:proofErr w:type="spellStart"/>
-      <w:r>
-        <w:t>Robot_</w:t>
-      </w:r>
-      <w:proofErr w:type="gramStart"/>
-      <w:r>
-        <w:t>description.launch</w:t>
-      </w:r>
-      <w:proofErr w:type="spellEnd"/>
-      <w:proofErr w:type="gramEnd"/>
-      <w:r>
-        <w:t xml:space="preserve"> – launches </w:t>
-      </w:r>
-      <w:proofErr w:type="spellStart"/>
-      <w:r>
-        <w:t>joint_state</w:t>
-      </w:r>
-      <w:proofErr w:type="spellEnd"/>
-      <w:r>
-        <w:t xml:space="preserve"> publisher, which sends joint values, the </w:t>
-      </w:r>
-      <w:proofErr w:type="spellStart"/>
-      <w:r>
-        <w:t>robot_state</w:t>
-      </w:r>
-      <w:proofErr w:type="spellEnd"/>
-      <w:r>
-        <w:t xml:space="preserve"> publisher, which sends robot states to </w:t>
-      </w:r>
-      <w:proofErr w:type="spellStart"/>
-      <w:r>
-        <w:t>tf</w:t>
-      </w:r>
-      <w:proofErr w:type="spellEnd"/>
-      <w:r>
-        <w:t xml:space="preserve"> and the </w:t>
-      </w:r>
-      <w:proofErr w:type="spellStart"/>
-      <w:r>
-        <w:t>robot_description</w:t>
-      </w:r>
-      <w:proofErr w:type="spellEnd"/>
-      <w:r>
-        <w:t xml:space="preserve">, which sends the robot URDF to the </w:t>
-      </w:r>
-      <w:proofErr w:type="spellStart"/>
-      <w:r>
-        <w:t>param</w:t>
-      </w:r>
-      <w:proofErr w:type="spellEnd"/>
-      <w:r>
-        <w:t xml:space="preserve"> server.</w:t>
-      </w:r>
-    </w:p>
-    <w:p>
-      <w:pPr>
-        <w:jc w:val="both"/>
-      </w:pPr>
-      <w:r>
-        <w:t xml:space="preserve">In addition to the launch files, </w:t>
-      </w:r>
-      <w:proofErr w:type="spellStart"/>
-      <w:r>
-        <w:t>RViz</w:t>
-      </w:r>
-      <w:proofErr w:type="spellEnd"/>
-      <w:r>
-        <w:t xml:space="preserve"> configuration file is also placed here for the software to be open </w:t>
-      </w:r>
-    </w:p>
-    <w:p>
-      <w:pPr>
-        <w:jc w:val="both"/>
-      </w:pPr>
-      <w:proofErr w:type="spellStart"/>
+      <w:r>
+        <w:t>Robot_description.launch</w:t>
+      </w:r>
+      <w:r>
+        <w:t xml:space="preserve"> – launches joint_state publisher, which sends joint values, the robot_state publisher, which sends robot states to tf and the robot_description, which sends the robot URDF to the param server.</w:t>
+      </w:r>
+    </w:p>
+    <w:p>
+      <w:pPr>
+        <w:jc w:val="both"/>
+      </w:pPr>
+      <w:r>
+        <w:t xml:space="preserve">In addition to the launch files, RViz configuration file is also placed here for the software to be open </w:t>
+      </w:r>
+    </w:p>
+    <w:p>
+      <w:pPr>
+        <w:jc w:val="both"/>
+      </w:pPr>
       <w:r>
         <w:rPr>
           <w:b/>
@@ -1157,7 +962,6 @@
         </w:rPr>
         <w:t>Config</w:t>
       </w:r>
-      <w:proofErr w:type="spellEnd"/>
       <w:r>
         <w:t xml:space="preserve"> – this folder contains the parameters configuration files</w:t>
       </w:r>
@@ -1174,8 +978,6 @@
         </w:numPr>
         <w:ind w:leftChars="0"/>
       </w:pPr>
-      <w:proofErr w:type="spellStart"/>
-      <w:proofErr w:type="gramStart"/>
       <w:r>
         <w:rPr>
           <w:i/>
@@ -1188,26 +990,11 @@
         </w:rPr>
         <w:t>mcl.yaml</w:t>
       </w:r>
-      <w:proofErr w:type="spellEnd"/>
-      <w:proofErr w:type="gramEnd"/>
-      <w:r>
-        <w:t xml:space="preserve"> – this contains </w:t>
-      </w:r>
-      <w:proofErr w:type="spellStart"/>
-      <w:r>
-        <w:t>acml</w:t>
-      </w:r>
-      <w:proofErr w:type="spellEnd"/>
-      <w:r>
-        <w:t xml:space="preserve"> filter parameters, laser model parameters, </w:t>
-      </w:r>
-      <w:proofErr w:type="spellStart"/>
-      <w:r>
-        <w:t>Odometry</w:t>
-      </w:r>
-      <w:proofErr w:type="spellEnd"/>
-      <w:r>
-        <w:t xml:space="preserve"> model parameters</w:t>
+      <w:r>
+        <w:t xml:space="preserve"> – this contains acml filter parameters, laser model parameters, </w:t>
+      </w:r>
+      <w:r>
+        <w:t>Odometry model parameters</w:t>
       </w:r>
       <w:r>
         <w:t>.</w:t>
@@ -1222,7 +1009,6 @@
         </w:numPr>
         <w:ind w:leftChars="0"/>
       </w:pPr>
-      <w:proofErr w:type="spellStart"/>
       <w:r>
         <w:rPr>
           <w:i/>
@@ -1233,25 +1019,11 @@
         <w:rPr>
           <w:i/>
         </w:rPr>
-        <w:t>_local_planner_</w:t>
-      </w:r>
-      <w:proofErr w:type="gramStart"/>
-      <w:r>
-        <w:rPr>
-          <w:i/>
-        </w:rPr>
-        <w:t>params.yaml</w:t>
-      </w:r>
-      <w:proofErr w:type="spellEnd"/>
-      <w:proofErr w:type="gramEnd"/>
-      <w:r>
-        <w:t xml:space="preserve"> – this contains parameters for </w:t>
-      </w:r>
-      <w:proofErr w:type="spellStart"/>
-      <w:r>
-        <w:t>base_local_planner</w:t>
-      </w:r>
-      <w:proofErr w:type="spellEnd"/>
+        <w:t>_local_planner_params.yaml</w:t>
+      </w:r>
+      <w:r>
+        <w:t xml:space="preserve"> – this contains parameters for base_local_planner</w:t>
+      </w:r>
     </w:p>
     <w:p>
       <w:pPr>
@@ -1262,7 +1034,6 @@
         </w:numPr>
         <w:ind w:leftChars="0"/>
       </w:pPr>
-      <w:proofErr w:type="spellStart"/>
       <w:r>
         <w:rPr>
           <w:i/>
@@ -1273,17 +1044,8 @@
         <w:rPr>
           <w:i/>
         </w:rPr>
-        <w:t>_common_</w:t>
-      </w:r>
-      <w:proofErr w:type="gramStart"/>
-      <w:r>
-        <w:rPr>
-          <w:i/>
-        </w:rPr>
-        <w:t>params.yaml</w:t>
-      </w:r>
-      <w:proofErr w:type="spellEnd"/>
-      <w:proofErr w:type="gramEnd"/>
+        <w:t>_common_params.yaml</w:t>
+      </w:r>
       <w:r>
         <w:t xml:space="preserve"> – this contains parameters for both global and local cost maps</w:t>
       </w:r>
@@ -1297,7 +1059,6 @@
         </w:numPr>
         <w:ind w:leftChars="0"/>
       </w:pPr>
-      <w:proofErr w:type="spellStart"/>
       <w:r>
         <w:rPr>
           <w:i/>
@@ -1308,17 +1069,8 @@
         <w:rPr>
           <w:i/>
         </w:rPr>
-        <w:t>_params_</w:t>
-      </w:r>
-      <w:proofErr w:type="gramStart"/>
-      <w:r>
-        <w:rPr>
-          <w:i/>
-        </w:rPr>
-        <w:t>template.yaml</w:t>
-      </w:r>
-      <w:proofErr w:type="spellEnd"/>
-      <w:proofErr w:type="gramEnd"/>
+        <w:t>_params_template.yaml</w:t>
+      </w:r>
       <w:r>
         <w:t xml:space="preserve"> – this is a template file containing all parameters for both global and local cost maps</w:t>
       </w:r>
@@ -1332,7 +1084,6 @@
         </w:numPr>
         <w:ind w:leftChars="0"/>
       </w:pPr>
-      <w:proofErr w:type="spellStart"/>
       <w:r>
         <w:rPr>
           <w:i/>
@@ -1343,17 +1094,8 @@
         <w:rPr>
           <w:i/>
         </w:rPr>
-        <w:t>_costmap_</w:t>
-      </w:r>
-      <w:proofErr w:type="gramStart"/>
-      <w:r>
-        <w:rPr>
-          <w:i/>
-        </w:rPr>
-        <w:t>params.yaml</w:t>
-      </w:r>
-      <w:proofErr w:type="spellEnd"/>
-      <w:proofErr w:type="gramEnd"/>
+        <w:t>_costmap_params.yaml</w:t>
+      </w:r>
       <w:r>
         <w:t xml:space="preserve"> – this contains parameters for global cost maps</w:t>
       </w:r>
@@ -1367,7 +1109,6 @@
         </w:numPr>
         <w:ind w:leftChars="0"/>
       </w:pPr>
-      <w:proofErr w:type="spellStart"/>
       <w:r>
         <w:rPr>
           <w:i/>
@@ -1378,17 +1119,8 @@
         <w:rPr>
           <w:i/>
         </w:rPr>
-        <w:t>_costmap_</w:t>
-      </w:r>
-      <w:proofErr w:type="gramStart"/>
-      <w:r>
-        <w:rPr>
-          <w:i/>
-        </w:rPr>
-        <w:t>params.yaml</w:t>
-      </w:r>
-      <w:proofErr w:type="spellEnd"/>
-      <w:proofErr w:type="gramEnd"/>
+        <w:t>_costmap_params.yaml</w:t>
+      </w:r>
       <w:r>
         <w:t xml:space="preserve"> – this contains parameters for local cost maps</w:t>
       </w:r>
@@ -1424,35 +1156,7 @@
         <w:rPr>
           <w:rFonts w:hint="eastAsia"/>
         </w:rPr>
-        <w:t>In this project, a standard template robot model (</w:t>
-      </w:r>
-      <w:proofErr w:type="spellStart"/>
-      <w:r>
-        <w:rPr>
-          <w:rFonts w:hint="eastAsia"/>
-        </w:rPr>
-        <w:t>udacity_bot</w:t>
-      </w:r>
-      <w:proofErr w:type="spellEnd"/>
-      <w:r>
-        <w:rPr>
-          <w:rFonts w:hint="eastAsia"/>
-        </w:rPr>
-        <w:t>) was provided for the first trial, and then a second robot (</w:t>
-      </w:r>
-      <w:proofErr w:type="spellStart"/>
-      <w:r>
-        <w:rPr>
-          <w:rFonts w:hint="eastAsia"/>
-        </w:rPr>
-        <w:t>my_bot</w:t>
-      </w:r>
-      <w:proofErr w:type="spellEnd"/>
-      <w:r>
-        <w:rPr>
-          <w:rFonts w:hint="eastAsia"/>
-        </w:rPr>
-        <w:t>) was created based on the first one.</w:t>
+        <w:t>In this project, a standard template robot model (udacity_bot) was provided for the first trial, and then a second robot (my_bot) was created based on the first one.</w:t>
       </w:r>
       <w:r>
         <w:rPr>
@@ -1467,21 +1171,7 @@
         <w:rPr>
           <w:rFonts w:hint="eastAsia"/>
         </w:rPr>
-        <w:t xml:space="preserve"> shape </w:t>
-      </w:r>
-      <w:proofErr w:type="gramStart"/>
-      <w:r>
-        <w:rPr>
-          <w:rFonts w:hint="eastAsia"/>
-        </w:rPr>
-        <w:t>are</w:t>
-      </w:r>
-      <w:proofErr w:type="gramEnd"/>
-      <w:r>
-        <w:rPr>
-          <w:rFonts w:hint="eastAsia"/>
-        </w:rPr>
-        <w:t xml:space="preserve"> shown below:</w:t>
+        <w:t xml:space="preserve"> shape are shown below:</w:t>
       </w:r>
     </w:p>
     <w:tbl>
@@ -1503,11 +1193,9 @@
             <w:pPr>
               <w:jc w:val="center"/>
             </w:pPr>
-            <w:proofErr w:type="spellStart"/>
             <w:r>
               <w:t>Udacity_bot</w:t>
             </w:r>
-            <w:proofErr w:type="spellEnd"/>
           </w:p>
         </w:tc>
         <w:tc>
@@ -1518,11 +1206,9 @@
             <w:pPr>
               <w:jc w:val="center"/>
             </w:pPr>
-            <w:proofErr w:type="spellStart"/>
             <w:r>
               <w:t>My_bot</w:t>
             </w:r>
-            <w:proofErr w:type="spellEnd"/>
           </w:p>
         </w:tc>
       </w:tr>
@@ -1692,21 +1378,8 @@
       <w:pPr>
         <w:jc w:val="both"/>
       </w:pPr>
-      <w:proofErr w:type="spellStart"/>
-      <w:r>
-        <w:t>My_bot</w:t>
-      </w:r>
-      <w:proofErr w:type="spellEnd"/>
-      <w:r>
-        <w:t xml:space="preserve"> robot was designed based on the </w:t>
-      </w:r>
-      <w:proofErr w:type="spellStart"/>
-      <w:r>
-        <w:t>udacity_bot</w:t>
-      </w:r>
-      <w:proofErr w:type="spellEnd"/>
-      <w:r>
-        <w:t xml:space="preserve">. The base dimension remains the same. </w:t>
+      <w:r>
+        <w:t xml:space="preserve">My_bot robot was designed based on the udacity_bot. The base dimension remains the same. </w:t>
       </w:r>
       <w:r>
         <w:t>Two additional wheels are added, one to each side. Two semi-disc shape bumpers are added, one in the front and one in the back. The camera and laser sensor locations are slightly changed to accommodate the additional parts.</w:t>
@@ -1737,33 +1410,20 @@
         <w:jc w:val="both"/>
       </w:pPr>
       <w:r>
-        <w:t xml:space="preserve">Following sections are collections configuration parameters used in this project to </w:t>
-      </w:r>
-      <w:proofErr w:type="spellStart"/>
-      <w:r>
-        <w:t>adjuct</w:t>
-      </w:r>
-      <w:proofErr w:type="spellEnd"/>
-      <w:r>
-        <w:t xml:space="preserve"> the robot performance. Most of the parameters remain the same for both robot models.</w:t>
-      </w:r>
-    </w:p>
-    <w:p>
-      <w:pPr>
-        <w:jc w:val="both"/>
-      </w:pPr>
-    </w:p>
-    <w:p>
-      <w:pPr>
-        <w:jc w:val="both"/>
-      </w:pPr>
-      <w:proofErr w:type="spellStart"/>
-      <w:r>
-        <w:t>base_local_planner_params</w:t>
-      </w:r>
-      <w:proofErr w:type="spellEnd"/>
-      <w:r>
-        <w:t>:</w:t>
+        <w:t>Following sections are collections configuration parameters used in this project to adjuct the robot performance. Most of the parameters remain the same for both robot models.</w:t>
+      </w:r>
+    </w:p>
+    <w:p>
+      <w:pPr>
+        <w:jc w:val="both"/>
+      </w:pPr>
+    </w:p>
+    <w:p>
+      <w:pPr>
+        <w:jc w:val="both"/>
+      </w:pPr>
+      <w:r>
+        <w:t>base_local_planner_params:</w:t>
       </w:r>
     </w:p>
     <w:tbl>
@@ -1785,11 +1445,9 @@
             <w:pPr>
               <w:jc w:val="both"/>
             </w:pPr>
-            <w:proofErr w:type="spellStart"/>
             <w:r>
               <w:t>controller_frequency</w:t>
             </w:r>
-            <w:proofErr w:type="spellEnd"/>
           </w:p>
         </w:tc>
         <w:tc>
@@ -1815,11 +1473,9 @@
             <w:pPr>
               <w:jc w:val="both"/>
             </w:pPr>
-            <w:proofErr w:type="spellStart"/>
             <w:r>
               <w:t>oscillation_reset_dist</w:t>
             </w:r>
-            <w:proofErr w:type="spellEnd"/>
           </w:p>
         </w:tc>
         <w:tc>
@@ -1845,11 +1501,9 @@
             <w:pPr>
               <w:jc w:val="both"/>
             </w:pPr>
-            <w:proofErr w:type="spellStart"/>
             <w:r>
               <w:t>escape_vel</w:t>
             </w:r>
-            <w:proofErr w:type="spellEnd"/>
           </w:p>
         </w:tc>
         <w:tc>
@@ -1877,21 +1531,8 @@
         <w:ind w:leftChars="0"/>
         <w:jc w:val="both"/>
       </w:pPr>
-      <w:proofErr w:type="spellStart"/>
-      <w:r>
-        <w:t>controller_frequency</w:t>
-      </w:r>
-      <w:proofErr w:type="spellEnd"/>
-      <w:r>
-        <w:t xml:space="preserve"> was reduced to 10.0 from 20.0, and </w:t>
-      </w:r>
-      <w:proofErr w:type="spellStart"/>
-      <w:r>
-        <w:t>oscillation_reset_dist</w:t>
-      </w:r>
-      <w:proofErr w:type="spellEnd"/>
-      <w:r>
-        <w:t xml:space="preserve"> was set to double the size to reduce the computation effort.</w:t>
+      <w:r>
+        <w:t>controller_frequency was reduced to 10.0 from 20.0, and oscillation_reset_dist was set to double the size to reduce the computation effort.</w:t>
       </w:r>
     </w:p>
     <w:p>
@@ -1904,37 +1545,22 @@
         <w:ind w:leftChars="0"/>
         <w:jc w:val="both"/>
       </w:pPr>
-      <w:proofErr w:type="spellStart"/>
-      <w:r>
-        <w:t>escape_vel</w:t>
-      </w:r>
-      <w:proofErr w:type="spellEnd"/>
-      <w:r>
-        <w:t xml:space="preserve"> was increased to allow the robot turn away </w:t>
-      </w:r>
-      <w:proofErr w:type="gramStart"/>
-      <w:r>
-        <w:t>more easier</w:t>
-      </w:r>
-      <w:proofErr w:type="gramEnd"/>
-      <w:r>
-        <w:t xml:space="preserve"> when it got stuck.</w:t>
-      </w:r>
-    </w:p>
-    <w:p>
-      <w:pPr>
-        <w:jc w:val="both"/>
-      </w:pPr>
-    </w:p>
-    <w:p>
-      <w:pPr>
-        <w:jc w:val="both"/>
-      </w:pPr>
-      <w:proofErr w:type="spellStart"/>
+      <w:r>
+        <w:t>escape_vel was increased to allow the robot turn away more easier when it got stuck.</w:t>
+      </w:r>
+    </w:p>
+    <w:p>
+      <w:pPr>
+        <w:jc w:val="both"/>
+      </w:pPr>
+    </w:p>
+    <w:p>
+      <w:pPr>
+        <w:jc w:val="both"/>
+      </w:pPr>
       <w:r>
         <w:t>costmap_common_params</w:t>
       </w:r>
-      <w:proofErr w:type="spellEnd"/>
     </w:p>
     <w:tbl>
       <w:tblPr>
@@ -1955,11 +1581,9 @@
             <w:pPr>
               <w:jc w:val="both"/>
             </w:pPr>
-            <w:proofErr w:type="spellStart"/>
             <w:r>
               <w:t>obstacle_range</w:t>
             </w:r>
-            <w:proofErr w:type="spellEnd"/>
           </w:p>
         </w:tc>
         <w:tc>
@@ -1985,11 +1609,9 @@
             <w:pPr>
               <w:jc w:val="both"/>
             </w:pPr>
-            <w:proofErr w:type="spellStart"/>
             <w:r>
               <w:t>raytrace_range</w:t>
             </w:r>
-            <w:proofErr w:type="spellEnd"/>
           </w:p>
         </w:tc>
         <w:tc>
@@ -2017,37 +1639,22 @@
         <w:ind w:leftChars="0"/>
         <w:jc w:val="both"/>
       </w:pPr>
-      <w:proofErr w:type="spellStart"/>
-      <w:r>
-        <w:t>obstacle_range</w:t>
-      </w:r>
-      <w:proofErr w:type="spellEnd"/>
-      <w:r>
-        <w:t xml:space="preserve"> and </w:t>
-      </w:r>
-      <w:proofErr w:type="spellStart"/>
-      <w:r>
-        <w:t>raytrace_range</w:t>
-      </w:r>
-      <w:proofErr w:type="spellEnd"/>
-      <w:r>
-        <w:t xml:space="preserve"> was set to 3.0 and 7.0, respectively, to increase the clearance between planned robot path to the obstacles (wall).</w:t>
-      </w:r>
-    </w:p>
-    <w:p>
-      <w:pPr>
-        <w:jc w:val="both"/>
-      </w:pPr>
-    </w:p>
-    <w:p>
-      <w:pPr>
-        <w:jc w:val="both"/>
-      </w:pPr>
-      <w:proofErr w:type="spellStart"/>
+      <w:r>
+        <w:t>obstacle_range and raytrace_range was set to 3.0 and 7.0, respectively, to increase the clearance between planned robot path to the obstacles (wall).</w:t>
+      </w:r>
+    </w:p>
+    <w:p>
+      <w:pPr>
+        <w:jc w:val="both"/>
+      </w:pPr>
+    </w:p>
+    <w:p>
+      <w:pPr>
+        <w:jc w:val="both"/>
+      </w:pPr>
       <w:r>
         <w:t>global_costmap_params</w:t>
       </w:r>
-      <w:proofErr w:type="spellEnd"/>
     </w:p>
     <w:tbl>
       <w:tblPr>
@@ -2068,11 +1675,9 @@
             <w:pPr>
               <w:jc w:val="both"/>
             </w:pPr>
-            <w:proofErr w:type="spellStart"/>
             <w:r>
               <w:t>update_frequency</w:t>
             </w:r>
-            <w:proofErr w:type="spellEnd"/>
           </w:p>
         </w:tc>
         <w:tc>
@@ -2098,11 +1703,9 @@
             <w:pPr>
               <w:jc w:val="both"/>
             </w:pPr>
-            <w:proofErr w:type="spellStart"/>
             <w:r>
               <w:t>publish_frequency</w:t>
             </w:r>
-            <w:proofErr w:type="spellEnd"/>
           </w:p>
         </w:tc>
         <w:tc>
@@ -2187,15 +1790,7 @@
         <w:jc w:val="both"/>
       </w:pPr>
       <w:r>
-        <w:t xml:space="preserve">global </w:t>
-      </w:r>
-      <w:proofErr w:type="spellStart"/>
-      <w:r>
-        <w:t>costmap</w:t>
-      </w:r>
-      <w:proofErr w:type="spellEnd"/>
-      <w:r>
-        <w:t xml:space="preserve"> size are also reduced 30x30 to avoid extensive computation effort.</w:t>
+        <w:t>global costmap size are also reduced 30x30 to avoid extensive computation effort.</w:t>
       </w:r>
     </w:p>
     <w:p>
@@ -2221,11 +1816,9 @@
       <w:pPr>
         <w:jc w:val="both"/>
       </w:pPr>
-      <w:proofErr w:type="spellStart"/>
       <w:r>
         <w:t>local_costmap_params</w:t>
       </w:r>
-      <w:proofErr w:type="spellEnd"/>
     </w:p>
     <w:tbl>
       <w:tblPr>
@@ -2246,11 +1839,9 @@
             <w:pPr>
               <w:jc w:val="both"/>
             </w:pPr>
-            <w:proofErr w:type="spellStart"/>
             <w:r>
               <w:t>update_frequency</w:t>
             </w:r>
-            <w:proofErr w:type="spellEnd"/>
           </w:p>
         </w:tc>
         <w:tc>
@@ -2276,11 +1867,9 @@
             <w:pPr>
               <w:jc w:val="both"/>
             </w:pPr>
-            <w:proofErr w:type="spellStart"/>
             <w:r>
               <w:t>publish_frequency</w:t>
             </w:r>
-            <w:proofErr w:type="spellEnd"/>
           </w:p>
         </w:tc>
         <w:tc>
@@ -2365,15 +1954,7 @@
         <w:jc w:val="both"/>
       </w:pPr>
       <w:r>
-        <w:t xml:space="preserve">local </w:t>
-      </w:r>
-      <w:proofErr w:type="spellStart"/>
-      <w:r>
-        <w:t>costmap</w:t>
-      </w:r>
-      <w:proofErr w:type="spellEnd"/>
-      <w:r>
-        <w:t xml:space="preserve"> size are also reduced and 5x5 to avoid extensive computation effort.</w:t>
+        <w:t>local costmap size are also reduced and 5x5 to avoid extensive computation effort.</w:t>
       </w:r>
     </w:p>
     <w:p>
@@ -2401,11 +1982,9 @@
       <w:pPr>
         <w:jc w:val="both"/>
       </w:pPr>
-      <w:proofErr w:type="spellStart"/>
       <w:r>
         <w:t>Amcl</w:t>
       </w:r>
-      <w:proofErr w:type="spellEnd"/>
       <w:r>
         <w:t xml:space="preserve"> parameters</w:t>
       </w:r>
@@ -2429,11 +2008,9 @@
             <w:pPr>
               <w:jc w:val="both"/>
             </w:pPr>
-            <w:proofErr w:type="spellStart"/>
             <w:r>
               <w:t>max_particles</w:t>
             </w:r>
-            <w:proofErr w:type="spellEnd"/>
           </w:p>
         </w:tc>
         <w:tc>
@@ -2459,11 +2036,9 @@
             <w:pPr>
               <w:jc w:val="both"/>
             </w:pPr>
-            <w:proofErr w:type="spellStart"/>
             <w:r>
               <w:t>min_particles</w:t>
             </w:r>
-            <w:proofErr w:type="spellEnd"/>
           </w:p>
         </w:tc>
         <w:tc>
@@ -2489,11 +2064,9 @@
             <w:pPr>
               <w:jc w:val="both"/>
             </w:pPr>
-            <w:proofErr w:type="spellStart"/>
             <w:r>
               <w:t>transformation_tolerance</w:t>
             </w:r>
-            <w:proofErr w:type="spellEnd"/>
           </w:p>
         </w:tc>
         <w:tc>
@@ -2519,11 +2092,9 @@
             <w:pPr>
               <w:jc w:val="both"/>
             </w:pPr>
-            <w:proofErr w:type="spellStart"/>
             <w:r>
               <w:t>recovery_alpha_slow</w:t>
             </w:r>
-            <w:proofErr w:type="spellEnd"/>
           </w:p>
         </w:tc>
         <w:tc>
@@ -2549,11 +2120,9 @@
             <w:pPr>
               <w:jc w:val="both"/>
             </w:pPr>
-            <w:proofErr w:type="spellStart"/>
             <w:r>
               <w:t>recovery_alpha_fast</w:t>
             </w:r>
-            <w:proofErr w:type="spellEnd"/>
           </w:p>
         </w:tc>
         <w:tc>
@@ -2579,11 +2148,9 @@
             <w:pPr>
               <w:jc w:val="both"/>
             </w:pPr>
-            <w:proofErr w:type="spellStart"/>
             <w:r>
               <w:t>use_map_topic</w:t>
             </w:r>
-            <w:proofErr w:type="spellEnd"/>
           </w:p>
         </w:tc>
         <w:tc>
@@ -2609,11 +2176,9 @@
             <w:pPr>
               <w:jc w:val="both"/>
             </w:pPr>
-            <w:proofErr w:type="spellStart"/>
             <w:r>
               <w:t>odom_model_type</w:t>
             </w:r>
-            <w:proofErr w:type="spellEnd"/>
           </w:p>
         </w:tc>
         <w:tc>
@@ -2666,8 +2231,6 @@
       <w:r>
         <w:t xml:space="preserve"> to avoid extensive computation effort.</w:t>
       </w:r>
-      <w:bookmarkStart w:id="0" w:name="_GoBack"/>
-      <w:bookmarkEnd w:id="0"/>
     </w:p>
     <w:p>
       <w:pPr>
@@ -2695,7 +2258,6 @@
       <w:pPr>
         <w:jc w:val="both"/>
         <w:rPr>
-          <w:rFonts w:hint="eastAsia"/>
           <w:b/>
         </w:rPr>
       </w:pPr>
@@ -2929,15 +2491,7 @@
               <w:jc w:val="both"/>
             </w:pPr>
             <w:r>
-              <w:t xml:space="preserve">Local </w:t>
-            </w:r>
-            <w:proofErr w:type="spellStart"/>
-            <w:r>
-              <w:t>costmap</w:t>
-            </w:r>
-            <w:proofErr w:type="spellEnd"/>
-            <w:r>
-              <w:t>.</w:t>
+              <w:t>Local costmap.</w:t>
             </w:r>
           </w:p>
         </w:tc>
@@ -3234,10 +2788,189 @@
         <w:t xml:space="preserve"> and the performance were very similar due to the similarity of their design.</w:t>
       </w:r>
       <w:r>
-        <w:t xml:space="preserve"> One thing noticed during testing with random assigned target is that the robot would rotate several turns before the path was planned and starting to move. Potential reason is that the robot might not be able to solve the local localization p</w:t>
-      </w:r>
-      <w:r>
-        <w:t xml:space="preserve">roblem and causes it to give up, </w:t>
+        <w:t xml:space="preserve"> </w:t>
+      </w:r>
+      <w:r>
+        <w:rPr>
+          <w:rFonts w:hint="eastAsia"/>
+        </w:rPr>
+        <w:t>One</w:t>
+      </w:r>
+      <w:r>
+        <w:rPr>
+          <w:rFonts w:hint="eastAsia"/>
+        </w:rPr>
+        <w:t xml:space="preserve"> important </w:t>
+      </w:r>
+      <w:r>
+        <w:t>discovery</w:t>
+      </w:r>
+      <w:r>
+        <w:rPr>
+          <w:rFonts w:hint="eastAsia"/>
+        </w:rPr>
+        <w:t xml:space="preserve"> </w:t>
+      </w:r>
+      <w:r>
+        <w:t>during the</w:t>
+      </w:r>
+      <w:r>
+        <w:rPr>
+          <w:rFonts w:hint="eastAsia"/>
+        </w:rPr>
+        <w:t xml:space="preserve"> project setup is about the balance between robot model design and the configuration. During the </w:t>
+      </w:r>
+      <w:r>
+        <w:t>process</w:t>
+      </w:r>
+      <w:r>
+        <w:rPr>
+          <w:rFonts w:hint="eastAsia"/>
+        </w:rPr>
+        <w:t xml:space="preserve"> of modifying the robot model,</w:t>
+      </w:r>
+      <w:r>
+        <w:t xml:space="preserve"> there are numerous</w:t>
+      </w:r>
+      <w:r>
+        <w:rPr>
+          <w:rFonts w:hint="eastAsia"/>
+        </w:rPr>
+        <w:t xml:space="preserve"> trials</w:t>
+      </w:r>
+      <w:r>
+        <w:t xml:space="preserve"> to change my_bot’s shape</w:t>
+      </w:r>
+      <w:r>
+        <w:rPr>
+          <w:rFonts w:hint="eastAsia"/>
+        </w:rPr>
+        <w:t>s</w:t>
+      </w:r>
+      <w:r>
+        <w:t xml:space="preserve"> and dimension</w:t>
+      </w:r>
+      <w:r>
+        <w:rPr>
+          <w:rFonts w:hint="eastAsia"/>
+        </w:rPr>
+        <w:t>s</w:t>
+      </w:r>
+      <w:r>
+        <w:t xml:space="preserve">. </w:t>
+      </w:r>
+      <w:r>
+        <w:rPr>
+          <w:rFonts w:hint="eastAsia"/>
+        </w:rPr>
+        <w:t>Slight variances</w:t>
+      </w:r>
+      <w:r>
+        <w:t xml:space="preserve"> in the robot’</w:t>
+      </w:r>
+      <w:r>
+        <w:rPr>
+          <w:rFonts w:hint="eastAsia"/>
+        </w:rPr>
+        <w:t>s</w:t>
+      </w:r>
+      <w:r>
+        <w:t xml:space="preserve"> inertial, joints’ specification could affect the performance. Same do the placement of camera and laser sensor. It requires considerate patient for every design changes, and requires re-adjust the configuration settings. Especially on the distance to obstacle, escape_vel, etc…. </w:t>
+      </w:r>
+    </w:p>
+    <w:p>
+      <w:pPr>
+        <w:jc w:val="both"/>
+      </w:pPr>
+    </w:p>
+    <w:p>
+      <w:pPr>
+        <w:jc w:val="both"/>
+      </w:pPr>
+      <w:r>
+        <w:t>The original design of my_bot was to add additional wheel to each side of the main body so that they can provide supports to the body weight, and the casters could then be removed. However, the current differential drive control package could not support multiple wheels on each side without modifying the source code. For temporary solution, the robot model was changed back to original design. Only modified the visual part in the urdf file to show ideal robot shape. The robot collision, inertial, etc.… remain the same.</w:t>
+      </w:r>
+    </w:p>
+    <w:p>
+      <w:pPr>
+        <w:jc w:val="both"/>
+        <w:rPr>
+          <w:rFonts w:hint="eastAsia"/>
+        </w:rPr>
+      </w:pPr>
+    </w:p>
+    <w:p>
+      <w:pPr>
+        <w:jc w:val="both"/>
+        <w:rPr>
+          <w:rFonts w:hint="eastAsia"/>
+        </w:rPr>
+      </w:pPr>
+      <w:r>
+        <w:rPr>
+          <w:rFonts w:hint="eastAsia"/>
+        </w:rPr>
+        <w:t>Another</w:t>
+      </w:r>
+      <w:r>
+        <w:t xml:space="preserve"> thing noticed </w:t>
+      </w:r>
+      <w:r>
+        <w:rPr>
+          <w:rFonts w:hint="eastAsia"/>
+        </w:rPr>
+        <w:t xml:space="preserve">is that, </w:t>
+      </w:r>
+      <w:r>
+        <w:t>during test</w:t>
+      </w:r>
+      <w:r>
+        <w:t xml:space="preserve">ing with random assigned target, </w:t>
+      </w:r>
+      <w:r>
+        <w:t>the robot rotate</w:t>
+      </w:r>
+      <w:r>
+        <w:rPr>
+          <w:rFonts w:hint="eastAsia"/>
+        </w:rPr>
+        <w:t>d</w:t>
+      </w:r>
+      <w:r>
+        <w:t xml:space="preserve"> several turns before </w:t>
+      </w:r>
+      <w:r>
+        <w:rPr>
+          <w:rFonts w:hint="eastAsia"/>
+        </w:rPr>
+        <w:t xml:space="preserve">finding out </w:t>
+      </w:r>
+      <w:r>
+        <w:t>the path and starting to move. Potential reason is that the robot might not be able to solve the local localization p</w:t>
+      </w:r>
+      <w:r>
+        <w:t>roblem</w:t>
+      </w:r>
+      <w:r>
+        <w:rPr>
+          <w:rFonts w:hint="eastAsia"/>
+        </w:rPr>
+        <w:t xml:space="preserve"> with the </w:t>
+      </w:r>
+      <w:r>
+        <w:rPr>
+          <w:rFonts w:hint="eastAsia"/>
+        </w:rPr>
+        <w:t xml:space="preserve">available </w:t>
+      </w:r>
+      <w:r>
+        <w:rPr>
+          <w:rFonts w:hint="eastAsia"/>
+        </w:rPr>
+        <w:t>information,</w:t>
+      </w:r>
+      <w:r>
+        <w:t xml:space="preserve"> and causes it to give up, </w:t>
       </w:r>
       <w:r>
         <w:t>spine around and try a</w:t>
@@ -3245,103 +2978,163 @@
       <w:r>
         <w:t>gain. It only happens in a few target locations.</w:t>
       </w:r>
-    </w:p>
-    <w:p>
-      <w:pPr>
-        <w:jc w:val="both"/>
-      </w:pPr>
-    </w:p>
-    <w:p>
-      <w:pPr>
-        <w:jc w:val="both"/>
-      </w:pPr>
-      <w:r>
-        <w:t xml:space="preserve">During the modification process, there are several attempts to change </w:t>
-      </w:r>
-      <w:proofErr w:type="spellStart"/>
-      <w:r>
-        <w:t>my_bot’s</w:t>
-      </w:r>
-      <w:proofErr w:type="spellEnd"/>
-      <w:r>
-        <w:t xml:space="preserve"> shape and dimension. </w:t>
-      </w:r>
-      <w:r>
-        <w:t>Changes</w:t>
-      </w:r>
-      <w:r>
-        <w:t xml:space="preserve"> </w:t>
-      </w:r>
-      <w:r>
-        <w:t xml:space="preserve">in the robots inertial, joints’ specification </w:t>
-      </w:r>
-      <w:r>
-        <w:t>could affect</w:t>
-      </w:r>
-      <w:r>
-        <w:t xml:space="preserve"> the </w:t>
-      </w:r>
-      <w:r>
-        <w:t>performance</w:t>
-      </w:r>
-      <w:r>
-        <w:t>. Same do the placement of camera and laser sensor</w:t>
-      </w:r>
-      <w:r>
-        <w:t xml:space="preserve">. It requires considerate patient for every design changes, and requires re-adjust the configuration settings. </w:t>
-      </w:r>
-      <w:r>
-        <w:t xml:space="preserve">Especially on the distance to obstacle, </w:t>
-      </w:r>
-      <w:proofErr w:type="spellStart"/>
-      <w:r>
-        <w:t>escape_vel</w:t>
-      </w:r>
-      <w:proofErr w:type="spellEnd"/>
-      <w:r>
-        <w:t xml:space="preserve">, </w:t>
-      </w:r>
-      <w:proofErr w:type="spellStart"/>
-      <w:r>
-        <w:t>etc</w:t>
-      </w:r>
-      <w:proofErr w:type="spellEnd"/>
-      <w:r>
-        <w:t xml:space="preserve">…. </w:t>
-      </w:r>
-    </w:p>
-    <w:p>
-      <w:pPr>
-        <w:jc w:val="both"/>
-      </w:pPr>
-    </w:p>
-    <w:p>
-      <w:pPr>
-        <w:jc w:val="both"/>
-      </w:pPr>
-      <w:r>
-        <w:t xml:space="preserve">The original design of </w:t>
-      </w:r>
-      <w:proofErr w:type="spellStart"/>
-      <w:r>
-        <w:t>my_bot</w:t>
-      </w:r>
-      <w:proofErr w:type="spellEnd"/>
-      <w:r>
-        <w:t xml:space="preserve"> was to add additional wheel to each side of the main body so that they can provide supports to the body weight, and the casters could then be removed. However, the current differential drive control package could not support multiple wheels on each side without modifying the source code. For temporary solution, the robot model was changed back to original design. Only modified the visual part in the </w:t>
-      </w:r>
-      <w:proofErr w:type="spellStart"/>
-      <w:r>
-        <w:t>urdf</w:t>
-      </w:r>
-      <w:proofErr w:type="spellEnd"/>
-      <w:r>
-        <w:t xml:space="preserve"> file to show ideal robot shape. The robot collision, inertial, etc.… remain the same.</w:t>
-      </w:r>
-    </w:p>
-    <w:p>
-      <w:pPr>
-        <w:jc w:val="both"/>
+      <w:r>
+        <w:rPr>
+          <w:rFonts w:hint="eastAsia"/>
+        </w:rPr>
+        <w:t xml:space="preserve"> Further investigation in the localization algorithm will be ne</w:t>
+      </w:r>
+      <w:r>
+        <w:rPr>
+          <w:rFonts w:hint="eastAsia"/>
+        </w:rPr>
+        <w:t xml:space="preserve">eded to improve this behavior, and </w:t>
+      </w:r>
+      <w:r>
+        <w:rPr>
+          <w:rFonts w:hint="eastAsia"/>
+        </w:rPr>
+        <w:t xml:space="preserve">it </w:t>
+      </w:r>
+      <w:r>
+        <w:rPr>
+          <w:rFonts w:hint="eastAsia"/>
+        </w:rPr>
+        <w:t>will be very useful when applying the same technology to the advanc</w:t>
+      </w:r>
+      <w:r>
+        <w:rPr>
+          <w:rFonts w:hint="eastAsia"/>
+        </w:rPr>
+        <w:t>ed k</w:t>
+      </w:r>
+      <w:bookmarkStart w:id="0" w:name="_GoBack"/>
+      <w:bookmarkEnd w:id="0"/>
+      <w:r>
+        <w:rPr>
+          <w:rFonts w:hint="eastAsia"/>
+        </w:rPr>
+        <w:t>idnapped robot problem</w:t>
+      </w:r>
+      <w:r>
+        <w:rPr>
+          <w:rFonts w:hint="eastAsia"/>
+        </w:rPr>
+        <w:t>, in which</w:t>
+      </w:r>
+      <w:r>
+        <w:rPr>
+          <w:rFonts w:hint="eastAsia"/>
+        </w:rPr>
+        <w:t xml:space="preserve"> the robot will be placed into random location at any time during the task. For each time, the robot will need to realize the translate instance, and to re-initiate the localization process. </w:t>
+      </w:r>
+      <w:r>
+        <w:rPr>
+          <w:rFonts w:hint="eastAsia"/>
+        </w:rPr>
+        <w:t>T</w:t>
+      </w:r>
+      <w:r>
+        <w:t>h</w:t>
+      </w:r>
+      <w:r>
+        <w:rPr>
+          <w:rFonts w:hint="eastAsia"/>
+        </w:rPr>
+        <w:t>erefore,</w:t>
+      </w:r>
+      <w:r>
+        <w:rPr>
+          <w:rFonts w:hint="eastAsia"/>
+        </w:rPr>
+        <w:t xml:space="preserve"> it is very critical to make this initial process smooth and robust.</w:t>
+      </w:r>
+    </w:p>
+    <w:p>
+      <w:pPr>
+        <w:jc w:val="both"/>
+      </w:pPr>
+    </w:p>
+    <w:p>
+      <w:pPr>
+        <w:jc w:val="both"/>
+        <w:rPr>
+          <w:rFonts w:hint="eastAsia"/>
+        </w:rPr>
+      </w:pPr>
+      <w:r>
+        <w:rPr>
+          <w:rFonts w:hint="eastAsia"/>
+        </w:rPr>
+        <w:t>Techniques used in this project are in the essential parts of modern mobile robots, and could already be used in the house cleaning robot one can purchase these days. One powerful industrial application is to use mobile robots in warehouses and distr</w:t>
+      </w:r>
+      <w:r>
+        <w:rPr>
+          <w:rFonts w:hint="eastAsia"/>
+        </w:rPr>
+        <w:t>ibution centers</w:t>
+      </w:r>
+      <w:r>
+        <w:rPr>
+          <w:rFonts w:hint="eastAsia"/>
+        </w:rPr>
+        <w:t xml:space="preserve">. The </w:t>
+      </w:r>
+      <w:r>
+        <w:rPr>
+          <w:rFonts w:hint="eastAsia"/>
+        </w:rPr>
+        <w:t xml:space="preserve">robots will be designed to accept tasks/orders, navigate </w:t>
+      </w:r>
+      <w:r>
+        <w:rPr>
+          <w:rFonts w:hint="eastAsia"/>
+        </w:rPr>
+        <w:t xml:space="preserve">through hundreds of obstacles </w:t>
+      </w:r>
+      <w:r>
+        <w:rPr>
+          <w:rFonts w:hint="eastAsia"/>
+        </w:rPr>
+        <w:t>in the work area</w:t>
+      </w:r>
+      <w:r>
+        <w:rPr>
+          <w:rFonts w:hint="eastAsia"/>
+        </w:rPr>
+        <w:t>, pick</w:t>
+      </w:r>
+      <w:r>
+        <w:rPr>
+          <w:rFonts w:hint="eastAsia"/>
+        </w:rPr>
+        <w:t xml:space="preserve"> and carry </w:t>
+      </w:r>
+      <w:r>
+        <w:rPr>
+          <w:rFonts w:hint="eastAsia"/>
+        </w:rPr>
+        <w:t>right product</w:t>
+      </w:r>
+      <w:r>
+        <w:rPr>
+          <w:rFonts w:hint="eastAsia"/>
+        </w:rPr>
+        <w:t xml:space="preserve"> automatically. </w:t>
+      </w:r>
+      <w:r>
+        <w:rPr>
+          <w:rFonts w:hint="eastAsia"/>
+        </w:rPr>
+        <w:t>This will significantly improve the efficiency and reduce labor cost and risks of work injury.</w:t>
+      </w:r>
+    </w:p>
+    <w:p>
+      <w:pPr>
+        <w:jc w:val="both"/>
+        <w:rPr>
+          <w:rFonts w:hint="eastAsia"/>
+        </w:rPr>
       </w:pPr>
     </w:p>
     <w:p>
@@ -3395,9 +3188,107 @@
         </w:numPr>
         <w:ind w:leftChars="0"/>
         <w:jc w:val="both"/>
-      </w:pPr>
-      <w:r>
-        <w:t>Adding additional sensor/camera to reduce dead-spot of the obstacles</w:t>
+        <w:rPr>
+          <w:rFonts w:hint="eastAsia"/>
+        </w:rPr>
+      </w:pPr>
+      <w:r>
+        <w:t>R</w:t>
+      </w:r>
+      <w:r>
+        <w:rPr>
+          <w:rFonts w:hint="eastAsia"/>
+        </w:rPr>
+        <w:t xml:space="preserve">e-adjust configuration setting with different hardware. </w:t>
+      </w:r>
+      <w:r>
+        <w:rPr>
+          <w:rFonts w:hint="eastAsia"/>
+        </w:rPr>
+        <w:t>Due to the hardware restriction, w</w:t>
+      </w:r>
+      <w:r>
+        <w:rPr>
+          <w:rFonts w:hint="eastAsia"/>
+        </w:rPr>
+        <w:t xml:space="preserve">e have lowered down settings, such as update frequency, map size, </w:t>
+      </w:r>
+      <w:r>
+        <w:t>…</w:t>
+      </w:r>
+      <w:r>
+        <w:rPr>
+          <w:rFonts w:hint="eastAsia"/>
+        </w:rPr>
+        <w:t xml:space="preserve">, to reduce the computation cost </w:t>
+      </w:r>
+      <w:r>
+        <w:rPr>
+          <w:rFonts w:hint="eastAsia"/>
+        </w:rPr>
+        <w:t xml:space="preserve">(time and power), </w:t>
+      </w:r>
+      <w:r>
+        <w:rPr>
+          <w:rFonts w:hint="eastAsia"/>
+        </w:rPr>
+        <w:t>and so does the performance</w:t>
+      </w:r>
+      <w:r>
+        <w:rPr>
+          <w:rFonts w:hint="eastAsia"/>
+        </w:rPr>
+        <w:t xml:space="preserve"> (accuracy)</w:t>
+      </w:r>
+      <w:r>
+        <w:rPr>
+          <w:rFonts w:hint="eastAsia"/>
+        </w:rPr>
+        <w:t>. If we can deploy the package on a better suited hardware</w:t>
+      </w:r>
+      <w:r>
+        <w:rPr>
+          <w:rFonts w:hint="eastAsia"/>
+        </w:rPr>
+        <w:t>, we should be able to improve the accuracy while maintaining reasonable process time.</w:t>
+      </w:r>
+    </w:p>
+    <w:p>
+      <w:pPr>
+        <w:pStyle w:val="a7"/>
+        <w:numPr>
+          <w:ilvl w:val="0"/>
+          <w:numId w:val="3"/>
+        </w:numPr>
+        <w:ind w:leftChars="0"/>
+        <w:jc w:val="both"/>
+      </w:pPr>
+      <w:r>
+        <w:t>Adding additional sensor/camera</w:t>
+      </w:r>
+      <w:r>
+        <w:rPr>
+          <w:rFonts w:hint="eastAsia"/>
+        </w:rPr>
+        <w:t xml:space="preserve">. Current, only one camera and one laser sensor are used. There would be great potential to improve the performance if additional sensors were used, </w:t>
+      </w:r>
+      <w:r>
+        <w:t>either</w:t>
+      </w:r>
+      <w:r>
+        <w:rPr>
+          <w:rFonts w:hint="eastAsia"/>
+        </w:rPr>
+        <w:t xml:space="preserve"> </w:t>
+      </w:r>
+      <w:r>
+        <w:t>to reduce dead-spot of the obstacles</w:t>
+      </w:r>
+      <w:r>
+        <w:rPr>
+          <w:rFonts w:hint="eastAsia"/>
+        </w:rPr>
+        <w:t xml:space="preserve"> or to increase the resolution and confident level of the data received.</w:t>
       </w:r>
     </w:p>
     <w:p>
@@ -3562,6 +3453,7 @@
         </v:shapetype>
         <v:shape id="_x0000_s2053" type="#_x0000_t136" style="position:absolute;margin-left:0;margin-top:0;width:487.25pt;height:121.8pt;rotation:315;z-index:-251649024;mso-position-horizontal:center;mso-position-horizontal-relative:margin;mso-position-vertical:center;mso-position-vertical-relative:margin" o:allowincell="f" fillcolor="silver" stroked="f">
           <v:textpath style="font-family:&quot;Arial&quot;;font-size:1pt;font-style:italic" string="Scott Peng"/>
+          <w10:wrap anchorx="margin" anchory="margin"/>
         </v:shape>
       </w:pict>
     </w:r>
@@ -3572,6 +3464,7 @@
       <w:pict w14:anchorId="73BECC78">
         <v:shape id="PowerPlusWaterMarkObject2" o:spid="_x0000_s2050" type="#_x0000_t136" style="position:absolute;margin-left:0;margin-top:0;width:487.25pt;height:121.8pt;rotation:315;z-index:-251655168;mso-position-horizontal:center;mso-position-horizontal-relative:margin;mso-position-vertical:center;mso-position-vertical-relative:margin" o:allowincell="f" fillcolor="silver" stroked="f">
           <v:textpath style="font-family:&quot;Arial&quot;;font-size:1pt;font-style:italic" string="Scott Peng"/>
+          <w10:wrap anchorx="margin" anchory="margin"/>
         </v:shape>
       </w:pict>
     </w:r>
@@ -3582,6 +3475,7 @@
       <w:pict w14:anchorId="2668BC06">
         <v:shape id="PowerPlusWaterMarkObject1" o:spid="_x0000_s2049" type="#_x0000_t136" style="position:absolute;margin-left:0;margin-top:0;width:487.25pt;height:121.8pt;rotation:315;z-index:-251657216;mso-position-horizontal:center;mso-position-horizontal-relative:margin;mso-position-vertical:center;mso-position-vertical-relative:margin" o:allowincell="f" fillcolor="silver" stroked="f">
           <v:textpath style="font-family:&quot;Arial&quot;;font-size:1pt;font-style:italic" string="Scott Peng"/>
+          <w10:wrap anchorx="margin" anchory="margin"/>
         </v:shape>
       </w:pict>
     </w:r>
@@ -3626,6 +3520,7 @@
         </v:shapetype>
         <v:shape id="_x0000_s2052" type="#_x0000_t136" style="position:absolute;margin-left:0;margin-top:0;width:487.25pt;height:121.8pt;rotation:315;z-index:-251651072;mso-position-horizontal:center;mso-position-horizontal-relative:margin;mso-position-vertical:center;mso-position-vertical-relative:margin" o:allowincell="f" fillcolor="silver" stroked="f">
           <v:textpath style="font-family:&quot;Arial&quot;;font-size:1pt;font-style:italic" string="Scott Peng"/>
+          <w10:wrap anchorx="margin" anchory="margin"/>
         </v:shape>
       </w:pict>
     </w:r>
@@ -3694,6 +3589,7 @@
         </v:shapetype>
         <v:shape id="_x0000_s2054" type="#_x0000_t136" style="position:absolute;margin-left:0;margin-top:0;width:487.25pt;height:121.8pt;rotation:315;z-index:-251646976;mso-position-horizontal:center;mso-position-horizontal-relative:margin;mso-position-vertical:center;mso-position-vertical-relative:margin" o:allowincell="f" fillcolor="silver" stroked="f">
           <v:textpath style="font-family:&quot;Arial&quot;;font-size:1pt;font-style:italic" string="Scott Peng"/>
+          <w10:wrap anchorx="margin" anchory="margin"/>
         </v:shape>
       </w:pict>
     </w:r>
@@ -3704,6 +3600,7 @@
       <w:pict w14:anchorId="7C8DB46B">
         <v:shape id="PowerPlusWaterMarkObject3" o:spid="_x0000_s2051" type="#_x0000_t136" style="position:absolute;margin-left:0;margin-top:0;width:487.25pt;height:121.8pt;rotation:315;z-index:-251653120;mso-position-horizontal:center;mso-position-horizontal-relative:margin;mso-position-vertical:center;mso-position-vertical-relative:margin" o:allowincell="f" fillcolor="silver" stroked="f">
           <v:textpath style="font-family:&quot;Arial&quot;;font-size:1pt;font-style:italic" string="Scott Peng"/>
+          <w10:wrap anchorx="margin" anchory="margin"/>
         </v:shape>
       </w:pict>
     </w:r>
@@ -5045,7 +4942,7 @@
 </file>
 
 <file path=customXml/itemProps1.xml><?xml version="1.0" encoding="utf-8"?>
-<ds:datastoreItem xmlns:ds="http://schemas.openxmlformats.org/officeDocument/2006/customXml" ds:itemID="{D230DF87-BB5F-4340-9CA8-13B2B479A99E}">
+<ds:datastoreItem xmlns:ds="http://schemas.openxmlformats.org/officeDocument/2006/customXml" ds:itemID="{D4306413-C1BC-5743-AB80-18042FB1F962}">
   <ds:schemaRefs>
     <ds:schemaRef ds:uri="http://schemas.openxmlformats.org/officeDocument/2006/bibliography"/>
   </ds:schemaRefs>

</xml_diff>